<commit_message>
Enhance Excel export functionality and add new imports for openpyxl styles
</commit_message>
<xml_diff>
--- a/课程表.docx
+++ b/课程表.docx
@@ -17,38 +17,73 @@
         <w:tblLook w:firstColumn="1" w:firstRow="1" w:lastColumn="0" w:lastRow="0" w:noHBand="0" w:noVBand="1" w:val="04A0"/>
       </w:tblPr>
       <w:tblGrid>
-        <w:gridCol w:w="2880"/>
-        <w:gridCol w:w="2880"/>
-        <w:gridCol w:w="2880"/>
+        <w:gridCol w:w="2160"/>
+        <w:gridCol w:w="2160"/>
+        <w:gridCol w:w="2160"/>
+        <w:gridCol w:w="2160"/>
       </w:tblGrid>
       <w:tr>
         <w:tc>
           <w:tcPr>
-            <w:tcW w:type="dxa" w:w="2880"/>
+            <w:tcW w:type="dxa" w:w="2160"/>
           </w:tcPr>
           <w:p>
+            <w:pPr>
+              <w:jc w:val="center"/>
+            </w:pPr>
             <w:r>
+              <w:rPr>
+                <w:rFonts w:ascii="SimSun" w:hAnsi="SimSun"/>
+              </w:rPr>
               <w:t>节次</w:t>
             </w:r>
           </w:p>
         </w:tc>
         <w:tc>
           <w:tcPr>
-            <w:tcW w:type="dxa" w:w="2880"/>
+            <w:tcW w:type="dxa" w:w="2160"/>
           </w:tcPr>
           <w:p>
+            <w:pPr>
+              <w:jc w:val="center"/>
+            </w:pPr>
             <w:r>
-              <w:t>周一</w:t>
+              <w:rPr>
+                <w:rFonts w:ascii="SimSun" w:hAnsi="SimSun"/>
+              </w:rPr>
+              <w:t>星期一</w:t>
             </w:r>
           </w:p>
         </w:tc>
         <w:tc>
           <w:tcPr>
-            <w:tcW w:type="dxa" w:w="2880"/>
+            <w:tcW w:type="dxa" w:w="2160"/>
           </w:tcPr>
           <w:p>
+            <w:pPr>
+              <w:jc w:val="center"/>
+            </w:pPr>
             <w:r>
-              <w:t>周四</w:t>
+              <w:rPr>
+                <w:rFonts w:ascii="SimSun" w:hAnsi="SimSun"/>
+              </w:rPr>
+              <w:t>星期二</w:t>
+            </w:r>
+          </w:p>
+        </w:tc>
+        <w:tc>
+          <w:tcPr>
+            <w:tcW w:type="dxa" w:w="2160"/>
+          </w:tcPr>
+          <w:p>
+            <w:pPr>
+              <w:jc w:val="center"/>
+            </w:pPr>
+            <w:r>
+              <w:rPr>
+                <w:rFonts w:ascii="SimSun" w:hAnsi="SimSun"/>
+              </w:rPr>
+              <w:t>星期日</w:t>
             </w:r>
           </w:p>
         </w:tc>
@@ -56,90 +91,542 @@
       <w:tr>
         <w:tc>
           <w:tcPr>
-            <w:tcW w:type="dxa" w:w="2880"/>
+            <w:tcW w:type="dxa" w:w="2160"/>
           </w:tcPr>
           <w:p>
+            <w:pPr>
+              <w:jc w:val="center"/>
+            </w:pPr>
             <w:r>
+              <w:rPr>
+                <w:rFonts w:ascii="SimSun" w:hAnsi="SimSun"/>
+              </w:rPr>
               <w:t>1</w:t>
             </w:r>
           </w:p>
         </w:tc>
         <w:tc>
           <w:tcPr>
-            <w:tcW w:type="dxa" w:w="2880"/>
+            <w:tcW w:type="dxa" w:w="2160"/>
             <w:shd w:fill="ccffcc"/>
           </w:tcPr>
           <w:p>
+            <w:pPr>
+              <w:jc w:val="center"/>
+            </w:pPr>
             <w:r>
+              <w:rPr>
+                <w:rFonts w:ascii="SimSun" w:hAnsi="SimSun"/>
+              </w:rPr>
               <w:t>语文</w:t>
-              <w:br/>
-              <w:t>周周</w:t>
-              <w:br/>
-              <w:t>教室</w:t>
             </w:r>
           </w:p>
         </w:tc>
         <w:tc>
           <w:tcPr>
-            <w:tcW w:type="dxa" w:w="2880"/>
+            <w:tcW w:type="dxa" w:w="2160"/>
+            <w:shd w:fill="ffffff"/>
           </w:tcPr>
-          <w:p/>
+          <w:p>
+            <w:pPr>
+              <w:jc w:val="center"/>
+            </w:pPr>
+          </w:p>
+        </w:tc>
+        <w:tc>
+          <w:tcPr>
+            <w:tcW w:type="dxa" w:w="2160"/>
+            <w:shd w:fill="ccffff"/>
+          </w:tcPr>
+          <w:p>
+            <w:pPr>
+              <w:jc w:val="center"/>
+            </w:pPr>
+            <w:r>
+              <w:rPr>
+                <w:rFonts w:ascii="SimSun" w:hAnsi="SimSun"/>
+              </w:rPr>
+              <w:t>数学</w:t>
+            </w:r>
+          </w:p>
         </w:tc>
       </w:tr>
       <w:tr>
         <w:tc>
           <w:tcPr>
-            <w:tcW w:type="dxa" w:w="2880"/>
+            <w:tcW w:type="dxa" w:w="2160"/>
           </w:tcPr>
           <w:p>
+            <w:pPr>
+              <w:jc w:val="center"/>
+            </w:pPr>
             <w:r>
+              <w:rPr>
+                <w:rFonts w:ascii="SimSun" w:hAnsi="SimSun"/>
+              </w:rPr>
               <w:t>2</w:t>
             </w:r>
           </w:p>
         </w:tc>
         <w:tc>
           <w:tcPr>
-            <w:tcW w:type="dxa" w:w="2880"/>
+            <w:tcW w:type="dxa" w:w="2160"/>
+            <w:shd w:fill="ffffff"/>
           </w:tcPr>
-          <w:p/>
+          <w:p>
+            <w:pPr>
+              <w:jc w:val="center"/>
+            </w:pPr>
+          </w:p>
         </w:tc>
         <w:tc>
           <w:tcPr>
-            <w:tcW w:type="dxa" w:w="2880"/>
+            <w:tcW w:type="dxa" w:w="2160"/>
+            <w:shd w:fill="ccffff"/>
           </w:tcPr>
-          <w:p/>
+          <w:p>
+            <w:pPr>
+              <w:jc w:val="center"/>
+            </w:pPr>
+            <w:r>
+              <w:rPr>
+                <w:rFonts w:ascii="SimSun" w:hAnsi="SimSun"/>
+              </w:rPr>
+              <w:t>数学</w:t>
+              <w:br/>
+              <w:t>教师：王老师</w:t>
+            </w:r>
+          </w:p>
+        </w:tc>
+        <w:tc>
+          <w:tcPr>
+            <w:tcW w:type="dxa" w:w="2160"/>
+            <w:shd w:fill="ffffff"/>
+          </w:tcPr>
+          <w:p>
+            <w:pPr>
+              <w:jc w:val="center"/>
+            </w:pPr>
+          </w:p>
         </w:tc>
       </w:tr>
       <w:tr>
         <w:tc>
           <w:tcPr>
-            <w:tcW w:type="dxa" w:w="2880"/>
+            <w:tcW w:type="dxa" w:w="2160"/>
           </w:tcPr>
           <w:p>
+            <w:pPr>
+              <w:jc w:val="center"/>
+            </w:pPr>
             <w:r>
+              <w:rPr>
+                <w:rFonts w:ascii="SimSun" w:hAnsi="SimSun"/>
+              </w:rPr>
               <w:t>3</w:t>
             </w:r>
           </w:p>
         </w:tc>
         <w:tc>
           <w:tcPr>
-            <w:tcW w:type="dxa" w:w="2880"/>
+            <w:tcW w:type="dxa" w:w="2160"/>
+            <w:shd w:fill="ffffff"/>
           </w:tcPr>
-          <w:p/>
+          <w:p>
+            <w:pPr>
+              <w:jc w:val="center"/>
+            </w:pPr>
+          </w:p>
         </w:tc>
         <w:tc>
           <w:tcPr>
-            <w:tcW w:type="dxa" w:w="2880"/>
-            <w:shd w:fill="ccffff"/>
+            <w:tcW w:type="dxa" w:w="2160"/>
+            <w:shd w:fill="ffb388"/>
           </w:tcPr>
           <w:p>
+            <w:pPr>
+              <w:jc w:val="center"/>
+            </w:pPr>
             <w:r>
-              <w:t>数学</w:t>
-              <w:br/>
-              <w:t>王老师</w:t>
-              <w:br/>
-              <w:t>未指定</w:t>
+              <w:rPr>
+                <w:rFonts w:ascii="SimSun" w:hAnsi="SimSun"/>
+              </w:rPr>
+              <w:t>美术</w:t>
             </w:r>
+          </w:p>
+        </w:tc>
+        <w:tc>
+          <w:tcPr>
+            <w:tcW w:type="dxa" w:w="2160"/>
+            <w:shd w:fill="ffffff"/>
+          </w:tcPr>
+          <w:p>
+            <w:pPr>
+              <w:jc w:val="center"/>
+            </w:pPr>
+          </w:p>
+        </w:tc>
+      </w:tr>
+      <w:tr>
+        <w:tc>
+          <w:tcPr>
+            <w:tcW w:type="dxa" w:w="2160"/>
+          </w:tcPr>
+          <w:p>
+            <w:pPr>
+              <w:jc w:val="center"/>
+            </w:pPr>
+            <w:r>
+              <w:rPr>
+                <w:rFonts w:ascii="SimSun" w:hAnsi="SimSun"/>
+              </w:rPr>
+              <w:t>4</w:t>
+            </w:r>
+          </w:p>
+        </w:tc>
+        <w:tc>
+          <w:tcPr>
+            <w:tcW w:type="dxa" w:w="2160"/>
+            <w:shd w:fill="ffffff"/>
+          </w:tcPr>
+          <w:p>
+            <w:pPr>
+              <w:jc w:val="center"/>
+            </w:pPr>
+          </w:p>
+        </w:tc>
+        <w:tc>
+          <w:tcPr>
+            <w:tcW w:type="dxa" w:w="2160"/>
+            <w:shd w:fill="ffffff"/>
+          </w:tcPr>
+          <w:p>
+            <w:pPr>
+              <w:jc w:val="center"/>
+            </w:pPr>
+          </w:p>
+        </w:tc>
+        <w:tc>
+          <w:tcPr>
+            <w:tcW w:type="dxa" w:w="2160"/>
+            <w:shd w:fill="ffffff"/>
+          </w:tcPr>
+          <w:p>
+            <w:pPr>
+              <w:jc w:val="center"/>
+            </w:pPr>
+          </w:p>
+        </w:tc>
+      </w:tr>
+      <w:tr>
+        <w:tc>
+          <w:tcPr>
+            <w:tcW w:type="dxa" w:w="2160"/>
+          </w:tcPr>
+          <w:p>
+            <w:pPr>
+              <w:jc w:val="center"/>
+            </w:pPr>
+            <w:r>
+              <w:rPr>
+                <w:rFonts w:ascii="SimSun" w:hAnsi="SimSun"/>
+              </w:rPr>
+              <w:t>5</w:t>
+            </w:r>
+          </w:p>
+        </w:tc>
+        <w:tc>
+          <w:tcPr>
+            <w:tcW w:type="dxa" w:w="2160"/>
+            <w:shd w:fill="ffffff"/>
+          </w:tcPr>
+          <w:p>
+            <w:pPr>
+              <w:jc w:val="center"/>
+            </w:pPr>
+          </w:p>
+        </w:tc>
+        <w:tc>
+          <w:tcPr>
+            <w:tcW w:type="dxa" w:w="2160"/>
+            <w:shd w:fill="ffffff"/>
+          </w:tcPr>
+          <w:p>
+            <w:pPr>
+              <w:jc w:val="center"/>
+            </w:pPr>
+          </w:p>
+        </w:tc>
+        <w:tc>
+          <w:tcPr>
+            <w:tcW w:type="dxa" w:w="2160"/>
+            <w:shd w:fill="ffffff"/>
+          </w:tcPr>
+          <w:p>
+            <w:pPr>
+              <w:jc w:val="center"/>
+            </w:pPr>
+          </w:p>
+        </w:tc>
+      </w:tr>
+      <w:tr>
+        <w:tc>
+          <w:tcPr>
+            <w:tcW w:type="dxa" w:w="2160"/>
+          </w:tcPr>
+          <w:p>
+            <w:pPr>
+              <w:jc w:val="center"/>
+            </w:pPr>
+            <w:r>
+              <w:rPr>
+                <w:rFonts w:ascii="SimSun" w:hAnsi="SimSun"/>
+              </w:rPr>
+              <w:t>6</w:t>
+            </w:r>
+          </w:p>
+        </w:tc>
+        <w:tc>
+          <w:tcPr>
+            <w:tcW w:type="dxa" w:w="2160"/>
+            <w:shd w:fill="ffffff"/>
+          </w:tcPr>
+          <w:p>
+            <w:pPr>
+              <w:jc w:val="center"/>
+            </w:pPr>
+          </w:p>
+        </w:tc>
+        <w:tc>
+          <w:tcPr>
+            <w:tcW w:type="dxa" w:w="2160"/>
+            <w:shd w:fill="ffffff"/>
+          </w:tcPr>
+          <w:p>
+            <w:pPr>
+              <w:jc w:val="center"/>
+            </w:pPr>
+          </w:p>
+        </w:tc>
+        <w:tc>
+          <w:tcPr>
+            <w:tcW w:type="dxa" w:w="2160"/>
+            <w:shd w:fill="ffffff"/>
+          </w:tcPr>
+          <w:p>
+            <w:pPr>
+              <w:jc w:val="center"/>
+            </w:pPr>
+          </w:p>
+        </w:tc>
+      </w:tr>
+      <w:tr>
+        <w:tc>
+          <w:tcPr>
+            <w:tcW w:type="dxa" w:w="2160"/>
+          </w:tcPr>
+          <w:p>
+            <w:pPr>
+              <w:jc w:val="center"/>
+            </w:pPr>
+            <w:r>
+              <w:rPr>
+                <w:rFonts w:ascii="SimSun" w:hAnsi="SimSun"/>
+              </w:rPr>
+              <w:t>7</w:t>
+            </w:r>
+          </w:p>
+        </w:tc>
+        <w:tc>
+          <w:tcPr>
+            <w:tcW w:type="dxa" w:w="2160"/>
+            <w:shd w:fill="ffffff"/>
+          </w:tcPr>
+          <w:p>
+            <w:pPr>
+              <w:jc w:val="center"/>
+            </w:pPr>
+          </w:p>
+        </w:tc>
+        <w:tc>
+          <w:tcPr>
+            <w:tcW w:type="dxa" w:w="2160"/>
+            <w:shd w:fill="ffffff"/>
+          </w:tcPr>
+          <w:p>
+            <w:pPr>
+              <w:jc w:val="center"/>
+            </w:pPr>
+          </w:p>
+        </w:tc>
+        <w:tc>
+          <w:tcPr>
+            <w:tcW w:type="dxa" w:w="2160"/>
+            <w:shd w:fill="ffffff"/>
+          </w:tcPr>
+          <w:p>
+            <w:pPr>
+              <w:jc w:val="center"/>
+            </w:pPr>
+          </w:p>
+        </w:tc>
+      </w:tr>
+      <w:tr>
+        <w:tc>
+          <w:tcPr>
+            <w:tcW w:type="dxa" w:w="2160"/>
+          </w:tcPr>
+          <w:p>
+            <w:pPr>
+              <w:jc w:val="center"/>
+            </w:pPr>
+            <w:r>
+              <w:rPr>
+                <w:rFonts w:ascii="SimSun" w:hAnsi="SimSun"/>
+              </w:rPr>
+              <w:t>8</w:t>
+            </w:r>
+          </w:p>
+        </w:tc>
+        <w:tc>
+          <w:tcPr>
+            <w:tcW w:type="dxa" w:w="2160"/>
+            <w:shd w:fill="ffffff"/>
+          </w:tcPr>
+          <w:p>
+            <w:pPr>
+              <w:jc w:val="center"/>
+            </w:pPr>
+          </w:p>
+        </w:tc>
+        <w:tc>
+          <w:tcPr>
+            <w:tcW w:type="dxa" w:w="2160"/>
+            <w:shd w:fill="ffffff"/>
+          </w:tcPr>
+          <w:p>
+            <w:pPr>
+              <w:jc w:val="center"/>
+            </w:pPr>
+          </w:p>
+        </w:tc>
+        <w:tc>
+          <w:tcPr>
+            <w:tcW w:type="dxa" w:w="2160"/>
+            <w:shd w:fill="ffffff"/>
+          </w:tcPr>
+          <w:p>
+            <w:pPr>
+              <w:jc w:val="center"/>
+            </w:pPr>
+          </w:p>
+        </w:tc>
+      </w:tr>
+      <w:tr>
+        <w:tc>
+          <w:tcPr>
+            <w:tcW w:type="dxa" w:w="2160"/>
+          </w:tcPr>
+          <w:p>
+            <w:pPr>
+              <w:jc w:val="center"/>
+            </w:pPr>
+            <w:r>
+              <w:rPr>
+                <w:rFonts w:ascii="SimSun" w:hAnsi="SimSun"/>
+              </w:rPr>
+              <w:t>9</w:t>
+            </w:r>
+          </w:p>
+        </w:tc>
+        <w:tc>
+          <w:tcPr>
+            <w:tcW w:type="dxa" w:w="2160"/>
+            <w:shd w:fill="ffffff"/>
+          </w:tcPr>
+          <w:p>
+            <w:pPr>
+              <w:jc w:val="center"/>
+            </w:pPr>
+          </w:p>
+        </w:tc>
+        <w:tc>
+          <w:tcPr>
+            <w:tcW w:type="dxa" w:w="2160"/>
+            <w:shd w:fill="ffffff"/>
+          </w:tcPr>
+          <w:p>
+            <w:pPr>
+              <w:jc w:val="center"/>
+            </w:pPr>
+          </w:p>
+        </w:tc>
+        <w:tc>
+          <w:tcPr>
+            <w:tcW w:type="dxa" w:w="2160"/>
+            <w:shd w:fill="ffffff"/>
+          </w:tcPr>
+          <w:p>
+            <w:pPr>
+              <w:jc w:val="center"/>
+            </w:pPr>
+          </w:p>
+        </w:tc>
+      </w:tr>
+      <w:tr>
+        <w:tc>
+          <w:tcPr>
+            <w:tcW w:type="dxa" w:w="2160"/>
+          </w:tcPr>
+          <w:p>
+            <w:pPr>
+              <w:jc w:val="center"/>
+            </w:pPr>
+            <w:r>
+              <w:rPr>
+                <w:rFonts w:ascii="SimSun" w:hAnsi="SimSun"/>
+              </w:rPr>
+              <w:t>10</w:t>
+            </w:r>
+          </w:p>
+        </w:tc>
+        <w:tc>
+          <w:tcPr>
+            <w:tcW w:type="dxa" w:w="2160"/>
+            <w:shd w:fill="ffffff"/>
+          </w:tcPr>
+          <w:p>
+            <w:pPr>
+              <w:jc w:val="center"/>
+            </w:pPr>
+          </w:p>
+        </w:tc>
+        <w:tc>
+          <w:tcPr>
+            <w:tcW w:type="dxa" w:w="2160"/>
+            <w:shd w:fill="ffe4c4"/>
+          </w:tcPr>
+          <w:p>
+            <w:pPr>
+              <w:jc w:val="center"/>
+            </w:pPr>
+            <w:r>
+              <w:rPr>
+                <w:rFonts w:ascii="SimSun" w:hAnsi="SimSun"/>
+              </w:rPr>
+              <w:t>数学晚自习</w:t>
+            </w:r>
+          </w:p>
+        </w:tc>
+        <w:tc>
+          <w:tcPr>
+            <w:tcW w:type="dxa" w:w="2160"/>
+            <w:shd w:fill="ffffff"/>
+          </w:tcPr>
+          <w:p>
+            <w:pPr>
+              <w:jc w:val="center"/>
+            </w:pPr>
           </w:p>
         </w:tc>
       </w:tr>

</xml_diff>